<commit_message>
Final touches on Doksi
</commit_message>
<xml_diff>
--- a/docs/Doksi.docx
+++ b/docs/Doksi.docx
@@ -1178,7 +1178,7 @@
           <w:sz w:val="24"/>
           <w:szCs w:val="24"/>
         </w:rPr>
-        <w:t>ontology_</w:t>
+        <w:t>GamingOntology_</w:t>
       </w:r>
       <w:proofErr w:type="gramStart"/>
       <w:r>
@@ -1186,7 +1186,14 @@
           <w:sz w:val="24"/>
           <w:szCs w:val="24"/>
         </w:rPr>
-        <w:t>done,owl</w:t>
+        <w:t>done</w:t>
+      </w:r>
+      <w:r>
+        <w:rPr>
+          <w:sz w:val="24"/>
+          <w:szCs w:val="24"/>
+        </w:rPr>
+        <w:t>,owl</w:t>
       </w:r>
       <w:proofErr w:type="spellEnd"/>
       <w:proofErr w:type="gramEnd"/>
@@ -1202,179 +1209,186 @@
           <w:sz w:val="24"/>
           <w:szCs w:val="24"/>
         </w:rPr>
-        <w:t xml:space="preserve">. A felület bekéri a keresett </w:t>
-      </w:r>
-      <w:r>
-        <w:rPr>
-          <w:sz w:val="24"/>
-          <w:szCs w:val="24"/>
-        </w:rPr>
-        <w:t>kifejezést</w:t>
-      </w:r>
-      <w:r>
-        <w:rPr>
-          <w:sz w:val="24"/>
-          <w:szCs w:val="24"/>
-        </w:rPr>
-        <w:t xml:space="preserve">, </w:t>
-      </w:r>
-      <w:r>
-        <w:rPr>
-          <w:sz w:val="24"/>
-          <w:szCs w:val="24"/>
-        </w:rPr>
-        <w:t>majd,</w:t>
-      </w:r>
-      <w:r>
-        <w:rPr>
-          <w:sz w:val="24"/>
-          <w:szCs w:val="24"/>
-        </w:rPr>
-        <w:t xml:space="preserve"> ha az ontológia tartalmazza osztályként a címkét, </w:t>
-      </w:r>
-      <w:r>
-        <w:rPr>
-          <w:sz w:val="24"/>
-          <w:szCs w:val="24"/>
-        </w:rPr>
-        <w:t xml:space="preserve">akkor elkéri annak </w:t>
-      </w:r>
-      <w:proofErr w:type="spellStart"/>
-      <w:r>
-        <w:rPr>
-          <w:sz w:val="24"/>
-          <w:szCs w:val="24"/>
-        </w:rPr>
-        <w:t>leszármazottait</w:t>
-      </w:r>
-      <w:proofErr w:type="spellEnd"/>
-      <w:r>
-        <w:rPr>
-          <w:sz w:val="24"/>
-          <w:szCs w:val="24"/>
-        </w:rPr>
-        <w:t xml:space="preserve"> (ha nem tartalmazza a címkét, akkor nem egészíti ki a keresést). A</w:t>
-      </w:r>
-      <w:r>
-        <w:rPr>
-          <w:sz w:val="24"/>
-          <w:szCs w:val="24"/>
-        </w:rPr>
-        <w:t xml:space="preserve">z adatbázisból kikeresi azokat a </w:t>
-      </w:r>
-      <w:proofErr w:type="spellStart"/>
-      <w:r>
-        <w:rPr>
-          <w:sz w:val="24"/>
-          <w:szCs w:val="24"/>
-        </w:rPr>
-        <w:t>appId</w:t>
-      </w:r>
-      <w:proofErr w:type="spellEnd"/>
-      <w:r>
-        <w:rPr>
-          <w:sz w:val="24"/>
-          <w:szCs w:val="24"/>
-        </w:rPr>
-        <w:t>-ket, és a hozzájuk tartozó címe</w:t>
-      </w:r>
-      <w:r>
-        <w:rPr>
-          <w:sz w:val="24"/>
-          <w:szCs w:val="24"/>
-        </w:rPr>
-        <w:t>ket</w:t>
-      </w:r>
-      <w:r>
-        <w:rPr>
-          <w:sz w:val="24"/>
-          <w:szCs w:val="24"/>
-        </w:rPr>
-        <w:t>, amik rendelkeznek a</w:t>
-      </w:r>
-      <w:r>
-        <w:rPr>
-          <w:sz w:val="24"/>
-          <w:szCs w:val="24"/>
-        </w:rPr>
-        <w:t>z így összeállt</w:t>
-      </w:r>
-      <w:r>
-        <w:rPr>
-          <w:sz w:val="24"/>
-          <w:szCs w:val="24"/>
-        </w:rPr>
-        <w:t xml:space="preserve"> </w:t>
-      </w:r>
-      <w:r>
-        <w:rPr>
-          <w:sz w:val="24"/>
-          <w:szCs w:val="24"/>
-        </w:rPr>
-        <w:t xml:space="preserve">címkével </w:t>
-      </w:r>
-      <w:r>
-        <w:rPr>
-          <w:sz w:val="24"/>
-          <w:szCs w:val="24"/>
-        </w:rPr>
-        <w:t>vagy címkékkel</w:t>
-      </w:r>
-      <w:r>
-        <w:rPr>
-          <w:sz w:val="24"/>
-          <w:szCs w:val="24"/>
-        </w:rPr>
-        <w:t xml:space="preserve">. </w:t>
-      </w:r>
-      <w:r>
-        <w:rPr>
-          <w:sz w:val="24"/>
-          <w:szCs w:val="24"/>
-        </w:rPr>
-        <w:t xml:space="preserve">Az eredmény a konzolon jelenik meg, három oszlopban: </w:t>
-      </w:r>
-      <w:proofErr w:type="spellStart"/>
-      <w:r>
-        <w:rPr>
-          <w:sz w:val="24"/>
-          <w:szCs w:val="24"/>
-        </w:rPr>
-        <w:t>appId</w:t>
-      </w:r>
-      <w:proofErr w:type="spellEnd"/>
-      <w:r>
-        <w:rPr>
-          <w:sz w:val="24"/>
-          <w:szCs w:val="24"/>
-        </w:rPr>
-        <w:t xml:space="preserve">, cím, </w:t>
-      </w:r>
-      <w:proofErr w:type="spellStart"/>
-      <w:r>
-        <w:rPr>
-          <w:sz w:val="24"/>
-          <w:szCs w:val="24"/>
-        </w:rPr>
-        <w:t>url</w:t>
-      </w:r>
-      <w:proofErr w:type="spellEnd"/>
-      <w:r>
-        <w:rPr>
-          <w:sz w:val="24"/>
-          <w:szCs w:val="24"/>
-        </w:rPr>
-        <w:t xml:space="preserve"> ahol a játék elérhető</w:t>
-      </w:r>
-      <w:r>
-        <w:rPr>
-          <w:sz w:val="24"/>
-          <w:szCs w:val="24"/>
-        </w:rPr>
-        <w:t>.</w:t>
+        <w:t>. A f</w:t>
       </w:r>
       <w:bookmarkStart w:id="0" w:name="_GoBack"/>
       <w:bookmarkEnd w:id="0"/>
+      <w:r>
+        <w:rPr>
+          <w:sz w:val="24"/>
+          <w:szCs w:val="24"/>
+        </w:rPr>
+        <w:t xml:space="preserve">elület bekéri a keresett </w:t>
+      </w:r>
+      <w:r>
+        <w:rPr>
+          <w:sz w:val="24"/>
+          <w:szCs w:val="24"/>
+        </w:rPr>
+        <w:t>kifejezést</w:t>
+      </w:r>
+      <w:r>
+        <w:rPr>
+          <w:sz w:val="24"/>
+          <w:szCs w:val="24"/>
+        </w:rPr>
+        <w:t xml:space="preserve">, </w:t>
+      </w:r>
+      <w:r>
+        <w:rPr>
+          <w:sz w:val="24"/>
+          <w:szCs w:val="24"/>
+        </w:rPr>
+        <w:t>majd,</w:t>
+      </w:r>
+      <w:r>
+        <w:rPr>
+          <w:sz w:val="24"/>
+          <w:szCs w:val="24"/>
+        </w:rPr>
+        <w:t xml:space="preserve"> ha az ontológia tartalmazza osztályként a címkét, </w:t>
+      </w:r>
+      <w:r>
+        <w:rPr>
+          <w:sz w:val="24"/>
+          <w:szCs w:val="24"/>
+        </w:rPr>
+        <w:t xml:space="preserve">akkor elkéri annak </w:t>
+      </w:r>
+      <w:proofErr w:type="spellStart"/>
+      <w:r>
+        <w:rPr>
+          <w:sz w:val="24"/>
+          <w:szCs w:val="24"/>
+        </w:rPr>
+        <w:t>leszármazottait</w:t>
+      </w:r>
+      <w:proofErr w:type="spellEnd"/>
+      <w:r>
+        <w:rPr>
+          <w:sz w:val="24"/>
+          <w:szCs w:val="24"/>
+        </w:rPr>
+        <w:t xml:space="preserve"> (ha nem tartalmazza a címkét, akkor nem egészíti ki a keresést). A</w:t>
+      </w:r>
+      <w:r>
+        <w:rPr>
+          <w:sz w:val="24"/>
+          <w:szCs w:val="24"/>
+        </w:rPr>
+        <w:t xml:space="preserve">z adatbázisból kikeresi azokat a </w:t>
+      </w:r>
+      <w:proofErr w:type="spellStart"/>
+      <w:r>
+        <w:rPr>
+          <w:sz w:val="24"/>
+          <w:szCs w:val="24"/>
+        </w:rPr>
+        <w:t>appId</w:t>
+      </w:r>
+      <w:proofErr w:type="spellEnd"/>
+      <w:r>
+        <w:rPr>
+          <w:sz w:val="24"/>
+          <w:szCs w:val="24"/>
+        </w:rPr>
+        <w:t>-ket, és a hozzájuk tartozó címe</w:t>
+      </w:r>
+      <w:r>
+        <w:rPr>
+          <w:sz w:val="24"/>
+          <w:szCs w:val="24"/>
+        </w:rPr>
+        <w:t>ket</w:t>
+      </w:r>
+      <w:r>
+        <w:rPr>
+          <w:sz w:val="24"/>
+          <w:szCs w:val="24"/>
+        </w:rPr>
+        <w:t>, amik rendelkeznek a</w:t>
+      </w:r>
+      <w:r>
+        <w:rPr>
+          <w:sz w:val="24"/>
+          <w:szCs w:val="24"/>
+        </w:rPr>
+        <w:t>z így összeállt</w:t>
+      </w:r>
+      <w:r>
+        <w:rPr>
+          <w:sz w:val="24"/>
+          <w:szCs w:val="24"/>
+        </w:rPr>
+        <w:t xml:space="preserve"> </w:t>
+      </w:r>
+      <w:r>
+        <w:rPr>
+          <w:sz w:val="24"/>
+          <w:szCs w:val="24"/>
+        </w:rPr>
+        <w:t xml:space="preserve">címkével </w:t>
+      </w:r>
+      <w:r>
+        <w:rPr>
+          <w:sz w:val="24"/>
+          <w:szCs w:val="24"/>
+        </w:rPr>
+        <w:t>vagy címkékkel</w:t>
+      </w:r>
+      <w:r>
+        <w:rPr>
+          <w:sz w:val="24"/>
+          <w:szCs w:val="24"/>
+        </w:rPr>
+        <w:t xml:space="preserve">. </w:t>
+      </w:r>
+      <w:r>
+        <w:rPr>
+          <w:sz w:val="24"/>
+          <w:szCs w:val="24"/>
+        </w:rPr>
+        <w:t xml:space="preserve">Az eredmény a konzolon jelenik meg, három oszlopban: </w:t>
+      </w:r>
+      <w:proofErr w:type="spellStart"/>
+      <w:r>
+        <w:rPr>
+          <w:sz w:val="24"/>
+          <w:szCs w:val="24"/>
+        </w:rPr>
+        <w:t>appId</w:t>
+      </w:r>
+      <w:proofErr w:type="spellEnd"/>
+      <w:r>
+        <w:rPr>
+          <w:sz w:val="24"/>
+          <w:szCs w:val="24"/>
+        </w:rPr>
+        <w:t xml:space="preserve">, cím, </w:t>
+      </w:r>
+      <w:proofErr w:type="spellStart"/>
+      <w:r>
+        <w:rPr>
+          <w:sz w:val="24"/>
+          <w:szCs w:val="24"/>
+        </w:rPr>
+        <w:t>url</w:t>
+      </w:r>
+      <w:proofErr w:type="spellEnd"/>
+      <w:r>
+        <w:rPr>
+          <w:sz w:val="24"/>
+          <w:szCs w:val="24"/>
+        </w:rPr>
+        <w:t xml:space="preserve"> ahol a játék elérhető</w:t>
+      </w:r>
+      <w:r>
+        <w:rPr>
+          <w:sz w:val="24"/>
+          <w:szCs w:val="24"/>
+        </w:rPr>
+        <w:t>.</w:t>
+      </w:r>
     </w:p>
     <w:sectPr>
       <w:pgSz w:w="11906" w:h="16838"/>

</xml_diff>